<commit_message>
added changes from "Aspose.Words for .NET Examples" repo, 4aaf9aa745b693d97597a6f8cd7b061e5ce7e298 commit
</commit_message>
<xml_diff>
--- a/Examples/Data/Structured document tags.docx
+++ b/Examples/Data/Structured document tags.docx
@@ -1,6 +1,6 @@
 
 <file path=word/document.xml><?xml version="1.0" encoding="utf-8"?>
-<w:document xmlns:wpc="http://schemas.microsoft.com/office/word/2010/wordprocessingCanvas" xmlns:cx="http://schemas.microsoft.com/office/drawing/2014/chartex" xmlns:cx1="http://schemas.microsoft.com/office/drawing/2015/9/8/chartex" xmlns:cx2="http://schemas.microsoft.com/office/drawing/2015/10/21/chartex" xmlns:cx3="http://schemas.microsoft.com/office/drawing/2016/5/9/chartex" xmlns:cx4="http://schemas.microsoft.com/office/drawing/2016/5/10/chartex" xmlns:cx5="http://schemas.microsoft.com/office/drawing/2016/5/11/chartex" xmlns:cx6="http://schemas.microsoft.com/office/drawing/2016/5/12/chartex" xmlns:cx7="http://schemas.microsoft.com/office/drawing/2016/5/13/chartex" xmlns:cx8="http://schemas.microsoft.com/office/drawing/2016/5/14/chartex" xmlns:mc="http://schemas.openxmlformats.org/markup-compatibility/2006" xmlns:aink="http://schemas.microsoft.com/office/drawing/2016/ink" xmlns:am3d="http://schemas.microsoft.com/office/drawing/2017/model3d" xmlns:o="urn:schemas-microsoft-com:office:office" xmlns:r="http://schemas.openxmlformats.org/officeDocument/2006/relationships" xmlns:m="http://schemas.openxmlformats.org/officeDocument/2006/math" xmlns:v="urn:schemas-microsoft-com:vml" xmlns:wp14="http://schemas.microsoft.com/office/word/2010/wordprocessingDrawing" xmlns:wp="http://schemas.openxmlformats.org/drawingml/2006/wordprocessingDrawing" xmlns:w10="urn:schemas-microsoft-com:office:word" xmlns:w="http://schemas.openxmlformats.org/wordprocessingml/2006/main" xmlns:w14="http://schemas.microsoft.com/office/word/2010/wordml" xmlns:w15="http://schemas.microsoft.com/office/word/2012/wordml" xmlns:w16cex="http://schemas.microsoft.com/office/word/2018/wordml/cex" xmlns:w16cid="http://schemas.microsoft.com/office/word/2016/wordml/cid" xmlns:w16="http://schemas.microsoft.com/office/word/2018/wordml" xmlns:w16sdtdh="http://schemas.microsoft.com/office/word/2020/wordml/sdtdatahash" xmlns:w16se="http://schemas.microsoft.com/office/word/2015/wordml/symex" xmlns:wpg="http://schemas.microsoft.com/office/word/2010/wordprocessingGroup" xmlns:wpi="http://schemas.microsoft.com/office/word/2010/wordprocessingInk" xmlns:wne="http://schemas.microsoft.com/office/word/2006/wordml" xmlns:wps="http://schemas.microsoft.com/office/word/2010/wordprocessingShape" mc:Ignorable="w14 w15 w16se w16cid w16 w16cex w16sdtdh wp14">
+<w:document xmlns:wpc="http://schemas.microsoft.com/office/word/2010/wordprocessingCanvas" xmlns:cx="http://schemas.microsoft.com/office/drawing/2014/chartex" xmlns:cx1="http://schemas.microsoft.com/office/drawing/2015/9/8/chartex" xmlns:cx2="http://schemas.microsoft.com/office/drawing/2015/10/21/chartex" xmlns:cx3="http://schemas.microsoft.com/office/drawing/2016/5/9/chartex" xmlns:cx4="http://schemas.microsoft.com/office/drawing/2016/5/10/chartex" xmlns:cx5="http://schemas.microsoft.com/office/drawing/2016/5/11/chartex" xmlns:cx6="http://schemas.microsoft.com/office/drawing/2016/5/12/chartex" xmlns:cx7="http://schemas.microsoft.com/office/drawing/2016/5/13/chartex" xmlns:cx8="http://schemas.microsoft.com/office/drawing/2016/5/14/chartex" xmlns:mc="http://schemas.openxmlformats.org/markup-compatibility/2006" xmlns:aink="http://schemas.microsoft.com/office/drawing/2016/ink" xmlns:am3d="http://schemas.microsoft.com/office/drawing/2017/model3d" xmlns:o="urn:schemas-microsoft-com:office:office" xmlns:oel="http://schemas.microsoft.com/office/2019/extlst" xmlns:r="http://schemas.openxmlformats.org/officeDocument/2006/relationships" xmlns:m="http://schemas.openxmlformats.org/officeDocument/2006/math" xmlns:v="urn:schemas-microsoft-com:vml" xmlns:wp14="http://schemas.microsoft.com/office/word/2010/wordprocessingDrawing" xmlns:wp="http://schemas.openxmlformats.org/drawingml/2006/wordprocessingDrawing" xmlns:w10="urn:schemas-microsoft-com:office:word" xmlns:w="http://schemas.openxmlformats.org/wordprocessingml/2006/main" xmlns:w14="http://schemas.microsoft.com/office/word/2010/wordml" xmlns:w15="http://schemas.microsoft.com/office/word/2012/wordml" xmlns:w16cex="http://schemas.microsoft.com/office/word/2018/wordml/cex" xmlns:w16cid="http://schemas.microsoft.com/office/word/2016/wordml/cid" xmlns:w16="http://schemas.microsoft.com/office/word/2018/wordml" xmlns:w16sdtdh="http://schemas.microsoft.com/office/word/2020/wordml/sdtdatahash" xmlns:w16se="http://schemas.microsoft.com/office/word/2015/wordml/symex" xmlns:wpg="http://schemas.microsoft.com/office/word/2010/wordprocessingGroup" xmlns:wpi="http://schemas.microsoft.com/office/word/2010/wordprocessingInk" xmlns:wne="http://schemas.microsoft.com/office/word/2006/wordml" xmlns:wps="http://schemas.microsoft.com/office/word/2010/wordprocessingShape" mc:Ignorable="w14 w15 w16se w16cid w16 w16cex w16sdtdh wp14">
   <w:body>
     <w:sdt>
       <w:sdtPr>
@@ -10,7 +10,6 @@
         <w:id w:val="-543057476"/>
         <w15:repeatingSection/>
       </w:sdtPr>
-      <w:sdtEndPr/>
       <w:sdtContent>
         <w:sdt>
           <w:sdtPr>
@@ -23,7 +22,6 @@
             </w:placeholder>
             <w15:repeatingSectionItem/>
           </w:sdtPr>
-          <w:sdtEndPr/>
           <w:sdtContent>
             <w:p>
               <w:pPr>
@@ -31,14 +29,12 @@
                   <w:lang w:val="en-NZ"/>
                 </w:rPr>
               </w:pPr>
-              <w:proofErr w:type="spellStart"/>
               <w:r>
                 <w:rPr>
                   <w:lang w:val="en-NZ"/>
                 </w:rPr>
                 <w:t>RepeatingSection</w:t>
               </w:r>
-              <w:proofErr w:type="spellEnd"/>
             </w:p>
           </w:sdtContent>
         </w:sdt>
@@ -54,7 +50,6 @@
           <w:docPart w:val="DefaultPlaceholder_1081868574"/>
         </w:placeholder>
       </w:sdtPr>
-      <w:sdtEndPr/>
       <w:sdtContent>
         <w:p>
           <w:pPr>
@@ -62,24 +57,111 @@
               <w:lang w:val="en-NZ"/>
             </w:rPr>
           </w:pPr>
-          <w:proofErr w:type="spellStart"/>
           <w:r>
             <w:rPr>
               <w:lang w:val="en-NZ"/>
             </w:rPr>
             <w:t>RichText</w:t>
           </w:r>
-          <w:proofErr w:type="spellEnd"/>
         </w:p>
       </w:sdtContent>
     </w:sdt>
+    <w:sdt>
+      <w:sdtPr>
+        <w:rPr>
+          <w:rFonts w:ascii="Arial" w:eastAsia="Times New Roman" w:hAnsi="Arial" w:cs="Arial"/>
+          <w:b/>
+          <w:bCs/>
+          <w:sz w:val="20"/>
+          <w:szCs w:val="20"/>
+        </w:rPr>
+        <w:alias w:val="TestParaEdit"/>
+        <w:tag w:val="seca3c5b193314c4fd3b810ef1e750ac948"/>
+        <w:id w:val="588663900"/>
+        <w:placeholder>
+          <w:docPart w:val="A3255634330A42CCBB406566B8685966"/>
+        </w:placeholder>
+      </w:sdtPr>
+      <w:sdtEndPr>
+        <w:rPr>
+          <w:rFonts w:eastAsiaTheme="minorHAnsi"/>
+          <w:b w:val="0"/>
+          <w:bCs w:val="0"/>
+        </w:rPr>
+      </w:sdtEndPr>
+      <w:sdtContent>
+        <w:p>
+          <w:pPr>
+            <w:pStyle w:val="Normal000"/>
+            <w:spacing w:after="0" w:line="240" w:lineRule="auto"/>
+          </w:pPr>
+          <w:r>
+            <w:rPr>
+              <w:lang w:val="en-NZ"/>
+            </w:rPr>
+            <w:t>RepeatingSection</w:t>
+          </w:r>
+          <w:bookmarkStart w:id="0" w:name="bookmark=id.sec813"/>
+          <w:bookmarkStart w:id="1" w:name="bookmark=id.sec812"/>
+          <w:bookmarkStart w:id="2" w:name="bookmark=id.sec822"/>
+          <w:bookmarkStart w:id="3" w:name="bookmark=id.sec821"/>
+          <w:bookmarkStart w:id="4" w:name="bookmark=id.sec814"/>
+          <w:bookmarkStart w:id="5" w:name="bookmark=id.sec117"/>
+          <w:bookmarkEnd w:id="0"/>
+          <w:bookmarkEnd w:id="1"/>
+          <w:bookmarkEnd w:id="2"/>
+          <w:bookmarkEnd w:id="3"/>
+          <w:bookmarkEnd w:id="4"/>
+          <w:bookmarkEnd w:id="5"/>
+          <w:sdt>
+            <w:sdtPr>
+              <w:rPr>
+                <w:rFonts w:ascii="Arial" w:hAnsi="Arial" w:cs="Arial"/>
+                <w:color w:val="000000"/>
+                <w:sz w:val="20"/>
+                <w:szCs w:val="20"/>
+              </w:rPr>
+              <w:alias w:val="Effective Date (Agreement Header)"/>
+              <w:tag w:val="fldAgreementHeader.EffectiveDate"/>
+              <w:id w:val="-1647197900"/>
+              <w:showingPlcHdr/>
+              <w:dataBinding w:prefixMappings=" xmlns:ns='http://abc-test.io/docprocessor/forms' " w:xpath="ns:forms/ns:form[@marker='frmAgreementHeader']/ns:fieldRow[@id='0']/ns:field[@marker='fldAgreementHeader.EffectiveDate']/@value" w:storeItemID="{FB137328-5806-1946-95A1-E2899F973995}"/>
+              <w:date>
+                <w:dateFormat w:val="MM/dd/yyyy"/>
+                <w:lid w:val="en-US"/>
+                <w:storeMappedDataAs w:val="date"/>
+                <w:calendar w:val="gregorian"/>
+              </w:date>
+            </w:sdtPr>
+            <w:sdtContent>
+              <w:r>
+                <w:rPr>
+                  <w:rFonts w:ascii="Arial" w:hAnsi="Arial" w:cs="Arial"/>
+                  <w:color w:val="000000"/>
+                  <w:sz w:val="20"/>
+                  <w:szCs w:val="20"/>
+                </w:rPr>
+                <w:t>[EffectiveDate]</w:t>
+              </w:r>
+            </w:sdtContent>
+          </w:sdt>
+        </w:p>
+      </w:sdtContent>
+    </w:sdt>
+    <w:p>
+      <w:pPr>
+        <w:rPr>
+          <w:lang w:val="en-NZ"/>
+        </w:rPr>
+      </w:pPr>
+    </w:p>
     <w:sectPr>
-      <w:headerReference w:type="even" r:id="rId8"/>
-      <w:headerReference w:type="default" r:id="rId9"/>
-      <w:footerReference w:type="even" r:id="rId10"/>
-      <w:footerReference w:type="default" r:id="rId11"/>
-      <w:headerReference w:type="first" r:id="rId12"/>
-      <w:footerReference w:type="first" r:id="rId13"/>
+      <w:headerReference w:type="even" r:id="rId9"/>
+      <w:headerReference w:type="default" r:id="rId10"/>
+      <w:footerReference w:type="even" r:id="rId11"/>
+      <w:footerReference w:type="default" r:id="rId12"/>
+      <w:headerReference w:type="first" r:id="rId13"/>
+      <w:footerReference w:type="first" r:id="rId14"/>
       <w:pgSz w:w="12240" w:h="15840"/>
       <w:pgMar w:top="1440" w:right="1440" w:bottom="1440" w:left="1440" w:header="720" w:footer="720" w:gutter="0"/>
       <w:cols w:space="720"/>
@@ -91,7 +173,7 @@
 </file>
 
 <file path=word/endnotes.xml><?xml version="1.0" encoding="utf-8"?>
-<w:endnotes xmlns:wpc="http://schemas.microsoft.com/office/word/2010/wordprocessingCanvas" xmlns:cx="http://schemas.microsoft.com/office/drawing/2014/chartex" xmlns:cx1="http://schemas.microsoft.com/office/drawing/2015/9/8/chartex" xmlns:cx2="http://schemas.microsoft.com/office/drawing/2015/10/21/chartex" xmlns:cx3="http://schemas.microsoft.com/office/drawing/2016/5/9/chartex" xmlns:cx4="http://schemas.microsoft.com/office/drawing/2016/5/10/chartex" xmlns:cx5="http://schemas.microsoft.com/office/drawing/2016/5/11/chartex" xmlns:cx6="http://schemas.microsoft.com/office/drawing/2016/5/12/chartex" xmlns:cx7="http://schemas.microsoft.com/office/drawing/2016/5/13/chartex" xmlns:cx8="http://schemas.microsoft.com/office/drawing/2016/5/14/chartex" xmlns:mc="http://schemas.openxmlformats.org/markup-compatibility/2006" xmlns:aink="http://schemas.microsoft.com/office/drawing/2016/ink" xmlns:am3d="http://schemas.microsoft.com/office/drawing/2017/model3d" xmlns:o="urn:schemas-microsoft-com:office:office" xmlns:r="http://schemas.openxmlformats.org/officeDocument/2006/relationships" xmlns:m="http://schemas.openxmlformats.org/officeDocument/2006/math" xmlns:v="urn:schemas-microsoft-com:vml" xmlns:wp14="http://schemas.microsoft.com/office/word/2010/wordprocessingDrawing" xmlns:wp="http://schemas.openxmlformats.org/drawingml/2006/wordprocessingDrawing" xmlns:w10="urn:schemas-microsoft-com:office:word" xmlns:w="http://schemas.openxmlformats.org/wordprocessingml/2006/main" xmlns:w14="http://schemas.microsoft.com/office/word/2010/wordml" xmlns:w15="http://schemas.microsoft.com/office/word/2012/wordml" xmlns:w16cex="http://schemas.microsoft.com/office/word/2018/wordml/cex" xmlns:w16cid="http://schemas.microsoft.com/office/word/2016/wordml/cid" xmlns:w16="http://schemas.microsoft.com/office/word/2018/wordml" xmlns:w16sdtdh="http://schemas.microsoft.com/office/word/2020/wordml/sdtdatahash" xmlns:w16se="http://schemas.microsoft.com/office/word/2015/wordml/symex" xmlns:wpg="http://schemas.microsoft.com/office/word/2010/wordprocessingGroup" xmlns:wpi="http://schemas.microsoft.com/office/word/2010/wordprocessingInk" xmlns:wne="http://schemas.microsoft.com/office/word/2006/wordml" xmlns:wps="http://schemas.microsoft.com/office/word/2010/wordprocessingShape" mc:Ignorable="w14 w15 w16se w16cid w16 w16cex w16sdtdh wp14">
+<w:endnotes xmlns:wpc="http://schemas.microsoft.com/office/word/2010/wordprocessingCanvas" xmlns:cx="http://schemas.microsoft.com/office/drawing/2014/chartex" xmlns:cx1="http://schemas.microsoft.com/office/drawing/2015/9/8/chartex" xmlns:cx2="http://schemas.microsoft.com/office/drawing/2015/10/21/chartex" xmlns:cx3="http://schemas.microsoft.com/office/drawing/2016/5/9/chartex" xmlns:cx4="http://schemas.microsoft.com/office/drawing/2016/5/10/chartex" xmlns:cx5="http://schemas.microsoft.com/office/drawing/2016/5/11/chartex" xmlns:cx6="http://schemas.microsoft.com/office/drawing/2016/5/12/chartex" xmlns:cx7="http://schemas.microsoft.com/office/drawing/2016/5/13/chartex" xmlns:cx8="http://schemas.microsoft.com/office/drawing/2016/5/14/chartex" xmlns:mc="http://schemas.openxmlformats.org/markup-compatibility/2006" xmlns:aink="http://schemas.microsoft.com/office/drawing/2016/ink" xmlns:am3d="http://schemas.microsoft.com/office/drawing/2017/model3d" xmlns:o="urn:schemas-microsoft-com:office:office" xmlns:oel="http://schemas.microsoft.com/office/2019/extlst" xmlns:r="http://schemas.openxmlformats.org/officeDocument/2006/relationships" xmlns:m="http://schemas.openxmlformats.org/officeDocument/2006/math" xmlns:v="urn:schemas-microsoft-com:vml" xmlns:wp14="http://schemas.microsoft.com/office/word/2010/wordprocessingDrawing" xmlns:wp="http://schemas.openxmlformats.org/drawingml/2006/wordprocessingDrawing" xmlns:w10="urn:schemas-microsoft-com:office:word" xmlns:w="http://schemas.openxmlformats.org/wordprocessingml/2006/main" xmlns:w14="http://schemas.microsoft.com/office/word/2010/wordml" xmlns:w15="http://schemas.microsoft.com/office/word/2012/wordml" xmlns:w16cex="http://schemas.microsoft.com/office/word/2018/wordml/cex" xmlns:w16cid="http://schemas.microsoft.com/office/word/2016/wordml/cid" xmlns:w16="http://schemas.microsoft.com/office/word/2018/wordml" xmlns:w16sdtdh="http://schemas.microsoft.com/office/word/2020/wordml/sdtdatahash" xmlns:w16se="http://schemas.microsoft.com/office/word/2015/wordml/symex" xmlns:wpg="http://schemas.microsoft.com/office/word/2010/wordprocessingGroup" xmlns:wpi="http://schemas.microsoft.com/office/word/2010/wordprocessingInk" xmlns:wne="http://schemas.microsoft.com/office/word/2006/wordml" xmlns:wps="http://schemas.microsoft.com/office/word/2010/wordprocessingShape" mc:Ignorable="w14 w15 w16se w16cid w16 w16cex w16sdtdh wp14">
   <w:endnote w:type="separator" w:id="-1">
     <w:p>
       <w:pPr>
@@ -116,7 +198,7 @@
 </file>
 
 <file path=word/footer1.xml><?xml version="1.0" encoding="utf-8"?>
-<w:ftr xmlns:wpc="http://schemas.microsoft.com/office/word/2010/wordprocessingCanvas" xmlns:cx="http://schemas.microsoft.com/office/drawing/2014/chartex" xmlns:cx1="http://schemas.microsoft.com/office/drawing/2015/9/8/chartex" xmlns:cx2="http://schemas.microsoft.com/office/drawing/2015/10/21/chartex" xmlns:cx3="http://schemas.microsoft.com/office/drawing/2016/5/9/chartex" xmlns:cx4="http://schemas.microsoft.com/office/drawing/2016/5/10/chartex" xmlns:cx5="http://schemas.microsoft.com/office/drawing/2016/5/11/chartex" xmlns:cx6="http://schemas.microsoft.com/office/drawing/2016/5/12/chartex" xmlns:cx7="http://schemas.microsoft.com/office/drawing/2016/5/13/chartex" xmlns:cx8="http://schemas.microsoft.com/office/drawing/2016/5/14/chartex" xmlns:mc="http://schemas.openxmlformats.org/markup-compatibility/2006" xmlns:aink="http://schemas.microsoft.com/office/drawing/2016/ink" xmlns:am3d="http://schemas.microsoft.com/office/drawing/2017/model3d" xmlns:o="urn:schemas-microsoft-com:office:office" xmlns:r="http://schemas.openxmlformats.org/officeDocument/2006/relationships" xmlns:m="http://schemas.openxmlformats.org/officeDocument/2006/math" xmlns:v="urn:schemas-microsoft-com:vml" xmlns:wp14="http://schemas.microsoft.com/office/word/2010/wordprocessingDrawing" xmlns:wp="http://schemas.openxmlformats.org/drawingml/2006/wordprocessingDrawing" xmlns:w10="urn:schemas-microsoft-com:office:word" xmlns:w="http://schemas.openxmlformats.org/wordprocessingml/2006/main" xmlns:w14="http://schemas.microsoft.com/office/word/2010/wordml" xmlns:w15="http://schemas.microsoft.com/office/word/2012/wordml" xmlns:w16cex="http://schemas.microsoft.com/office/word/2018/wordml/cex" xmlns:w16cid="http://schemas.microsoft.com/office/word/2016/wordml/cid" xmlns:w16="http://schemas.microsoft.com/office/word/2018/wordml" xmlns:w16sdtdh="http://schemas.microsoft.com/office/word/2020/wordml/sdtdatahash" xmlns:w16se="http://schemas.microsoft.com/office/word/2015/wordml/symex" xmlns:wpg="http://schemas.microsoft.com/office/word/2010/wordprocessingGroup" xmlns:wpi="http://schemas.microsoft.com/office/word/2010/wordprocessingInk" xmlns:wne="http://schemas.microsoft.com/office/word/2006/wordml" xmlns:wps="http://schemas.microsoft.com/office/word/2010/wordprocessingShape" mc:Ignorable="w14 w15 w16se w16cid w16 w16cex w16sdtdh wp14">
+<w:ftr xmlns:wpc="http://schemas.microsoft.com/office/word/2010/wordprocessingCanvas" xmlns:cx="http://schemas.microsoft.com/office/drawing/2014/chartex" xmlns:cx1="http://schemas.microsoft.com/office/drawing/2015/9/8/chartex" xmlns:cx2="http://schemas.microsoft.com/office/drawing/2015/10/21/chartex" xmlns:cx3="http://schemas.microsoft.com/office/drawing/2016/5/9/chartex" xmlns:cx4="http://schemas.microsoft.com/office/drawing/2016/5/10/chartex" xmlns:cx5="http://schemas.microsoft.com/office/drawing/2016/5/11/chartex" xmlns:cx6="http://schemas.microsoft.com/office/drawing/2016/5/12/chartex" xmlns:cx7="http://schemas.microsoft.com/office/drawing/2016/5/13/chartex" xmlns:cx8="http://schemas.microsoft.com/office/drawing/2016/5/14/chartex" xmlns:mc="http://schemas.openxmlformats.org/markup-compatibility/2006" xmlns:aink="http://schemas.microsoft.com/office/drawing/2016/ink" xmlns:am3d="http://schemas.microsoft.com/office/drawing/2017/model3d" xmlns:o="urn:schemas-microsoft-com:office:office" xmlns:oel="http://schemas.microsoft.com/office/2019/extlst" xmlns:r="http://schemas.openxmlformats.org/officeDocument/2006/relationships" xmlns:m="http://schemas.openxmlformats.org/officeDocument/2006/math" xmlns:v="urn:schemas-microsoft-com:vml" xmlns:wp14="http://schemas.microsoft.com/office/word/2010/wordprocessingDrawing" xmlns:wp="http://schemas.openxmlformats.org/drawingml/2006/wordprocessingDrawing" xmlns:w10="urn:schemas-microsoft-com:office:word" xmlns:w="http://schemas.openxmlformats.org/wordprocessingml/2006/main" xmlns:w14="http://schemas.microsoft.com/office/word/2010/wordml" xmlns:w15="http://schemas.microsoft.com/office/word/2012/wordml" xmlns:w16cex="http://schemas.microsoft.com/office/word/2018/wordml/cex" xmlns:w16cid="http://schemas.microsoft.com/office/word/2016/wordml/cid" xmlns:w16="http://schemas.microsoft.com/office/word/2018/wordml" xmlns:w16sdtdh="http://schemas.microsoft.com/office/word/2020/wordml/sdtdatahash" xmlns:w16se="http://schemas.microsoft.com/office/word/2015/wordml/symex" xmlns:wpg="http://schemas.microsoft.com/office/word/2010/wordprocessingGroup" xmlns:wpi="http://schemas.microsoft.com/office/word/2010/wordprocessingInk" xmlns:wne="http://schemas.microsoft.com/office/word/2006/wordml" xmlns:wps="http://schemas.microsoft.com/office/word/2010/wordprocessingShape" mc:Ignorable="w14 w15 w16se w16cid w16 w16cex w16sdtdh wp14">
   <w:p>
     <w:pPr>
       <w:pStyle w:val="Footer"/>
@@ -126,7 +208,7 @@
 </file>
 
 <file path=word/footer2.xml><?xml version="1.0" encoding="utf-8"?>
-<w:ftr xmlns:wpc="http://schemas.microsoft.com/office/word/2010/wordprocessingCanvas" xmlns:cx="http://schemas.microsoft.com/office/drawing/2014/chartex" xmlns:cx1="http://schemas.microsoft.com/office/drawing/2015/9/8/chartex" xmlns:cx2="http://schemas.microsoft.com/office/drawing/2015/10/21/chartex" xmlns:cx3="http://schemas.microsoft.com/office/drawing/2016/5/9/chartex" xmlns:cx4="http://schemas.microsoft.com/office/drawing/2016/5/10/chartex" xmlns:cx5="http://schemas.microsoft.com/office/drawing/2016/5/11/chartex" xmlns:cx6="http://schemas.microsoft.com/office/drawing/2016/5/12/chartex" xmlns:cx7="http://schemas.microsoft.com/office/drawing/2016/5/13/chartex" xmlns:cx8="http://schemas.microsoft.com/office/drawing/2016/5/14/chartex" xmlns:mc="http://schemas.openxmlformats.org/markup-compatibility/2006" xmlns:aink="http://schemas.microsoft.com/office/drawing/2016/ink" xmlns:am3d="http://schemas.microsoft.com/office/drawing/2017/model3d" xmlns:o="urn:schemas-microsoft-com:office:office" xmlns:r="http://schemas.openxmlformats.org/officeDocument/2006/relationships" xmlns:m="http://schemas.openxmlformats.org/officeDocument/2006/math" xmlns:v="urn:schemas-microsoft-com:vml" xmlns:wp14="http://schemas.microsoft.com/office/word/2010/wordprocessingDrawing" xmlns:wp="http://schemas.openxmlformats.org/drawingml/2006/wordprocessingDrawing" xmlns:w10="urn:schemas-microsoft-com:office:word" xmlns:w="http://schemas.openxmlformats.org/wordprocessingml/2006/main" xmlns:w14="http://schemas.microsoft.com/office/word/2010/wordml" xmlns:w15="http://schemas.microsoft.com/office/word/2012/wordml" xmlns:w16cex="http://schemas.microsoft.com/office/word/2018/wordml/cex" xmlns:w16cid="http://schemas.microsoft.com/office/word/2016/wordml/cid" xmlns:w16="http://schemas.microsoft.com/office/word/2018/wordml" xmlns:w16sdtdh="http://schemas.microsoft.com/office/word/2020/wordml/sdtdatahash" xmlns:w16se="http://schemas.microsoft.com/office/word/2015/wordml/symex" xmlns:wpg="http://schemas.microsoft.com/office/word/2010/wordprocessingGroup" xmlns:wpi="http://schemas.microsoft.com/office/word/2010/wordprocessingInk" xmlns:wne="http://schemas.microsoft.com/office/word/2006/wordml" xmlns:wps="http://schemas.microsoft.com/office/word/2010/wordprocessingShape" mc:Ignorable="w14 w15 w16se w16cid w16 w16cex w16sdtdh wp14">
+<w:ftr xmlns:wpc="http://schemas.microsoft.com/office/word/2010/wordprocessingCanvas" xmlns:cx="http://schemas.microsoft.com/office/drawing/2014/chartex" xmlns:cx1="http://schemas.microsoft.com/office/drawing/2015/9/8/chartex" xmlns:cx2="http://schemas.microsoft.com/office/drawing/2015/10/21/chartex" xmlns:cx3="http://schemas.microsoft.com/office/drawing/2016/5/9/chartex" xmlns:cx4="http://schemas.microsoft.com/office/drawing/2016/5/10/chartex" xmlns:cx5="http://schemas.microsoft.com/office/drawing/2016/5/11/chartex" xmlns:cx6="http://schemas.microsoft.com/office/drawing/2016/5/12/chartex" xmlns:cx7="http://schemas.microsoft.com/office/drawing/2016/5/13/chartex" xmlns:cx8="http://schemas.microsoft.com/office/drawing/2016/5/14/chartex" xmlns:mc="http://schemas.openxmlformats.org/markup-compatibility/2006" xmlns:aink="http://schemas.microsoft.com/office/drawing/2016/ink" xmlns:am3d="http://schemas.microsoft.com/office/drawing/2017/model3d" xmlns:o="urn:schemas-microsoft-com:office:office" xmlns:oel="http://schemas.microsoft.com/office/2019/extlst" xmlns:r="http://schemas.openxmlformats.org/officeDocument/2006/relationships" xmlns:m="http://schemas.openxmlformats.org/officeDocument/2006/math" xmlns:v="urn:schemas-microsoft-com:vml" xmlns:wp14="http://schemas.microsoft.com/office/word/2010/wordprocessingDrawing" xmlns:wp="http://schemas.openxmlformats.org/drawingml/2006/wordprocessingDrawing" xmlns:w10="urn:schemas-microsoft-com:office:word" xmlns:w="http://schemas.openxmlformats.org/wordprocessingml/2006/main" xmlns:w14="http://schemas.microsoft.com/office/word/2010/wordml" xmlns:w15="http://schemas.microsoft.com/office/word/2012/wordml" xmlns:w16cex="http://schemas.microsoft.com/office/word/2018/wordml/cex" xmlns:w16cid="http://schemas.microsoft.com/office/word/2016/wordml/cid" xmlns:w16="http://schemas.microsoft.com/office/word/2018/wordml" xmlns:w16sdtdh="http://schemas.microsoft.com/office/word/2020/wordml/sdtdatahash" xmlns:w16se="http://schemas.microsoft.com/office/word/2015/wordml/symex" xmlns:wpg="http://schemas.microsoft.com/office/word/2010/wordprocessingGroup" xmlns:wpi="http://schemas.microsoft.com/office/word/2010/wordprocessingInk" xmlns:wne="http://schemas.microsoft.com/office/word/2006/wordml" xmlns:wps="http://schemas.microsoft.com/office/word/2010/wordprocessingShape" mc:Ignorable="w14 w15 w16se w16cid w16 w16cex w16sdtdh wp14">
   <w:p>
     <w:pPr>
       <w:pStyle w:val="Footer"/>
@@ -136,7 +218,7 @@
 </file>
 
 <file path=word/footer3.xml><?xml version="1.0" encoding="utf-8"?>
-<w:ftr xmlns:wpc="http://schemas.microsoft.com/office/word/2010/wordprocessingCanvas" xmlns:cx="http://schemas.microsoft.com/office/drawing/2014/chartex" xmlns:cx1="http://schemas.microsoft.com/office/drawing/2015/9/8/chartex" xmlns:cx2="http://schemas.microsoft.com/office/drawing/2015/10/21/chartex" xmlns:cx3="http://schemas.microsoft.com/office/drawing/2016/5/9/chartex" xmlns:cx4="http://schemas.microsoft.com/office/drawing/2016/5/10/chartex" xmlns:cx5="http://schemas.microsoft.com/office/drawing/2016/5/11/chartex" xmlns:cx6="http://schemas.microsoft.com/office/drawing/2016/5/12/chartex" xmlns:cx7="http://schemas.microsoft.com/office/drawing/2016/5/13/chartex" xmlns:cx8="http://schemas.microsoft.com/office/drawing/2016/5/14/chartex" xmlns:mc="http://schemas.openxmlformats.org/markup-compatibility/2006" xmlns:aink="http://schemas.microsoft.com/office/drawing/2016/ink" xmlns:am3d="http://schemas.microsoft.com/office/drawing/2017/model3d" xmlns:o="urn:schemas-microsoft-com:office:office" xmlns:r="http://schemas.openxmlformats.org/officeDocument/2006/relationships" xmlns:m="http://schemas.openxmlformats.org/officeDocument/2006/math" xmlns:v="urn:schemas-microsoft-com:vml" xmlns:wp14="http://schemas.microsoft.com/office/word/2010/wordprocessingDrawing" xmlns:wp="http://schemas.openxmlformats.org/drawingml/2006/wordprocessingDrawing" xmlns:w10="urn:schemas-microsoft-com:office:word" xmlns:w="http://schemas.openxmlformats.org/wordprocessingml/2006/main" xmlns:w14="http://schemas.microsoft.com/office/word/2010/wordml" xmlns:w15="http://schemas.microsoft.com/office/word/2012/wordml" xmlns:w16cex="http://schemas.microsoft.com/office/word/2018/wordml/cex" xmlns:w16cid="http://schemas.microsoft.com/office/word/2016/wordml/cid" xmlns:w16="http://schemas.microsoft.com/office/word/2018/wordml" xmlns:w16sdtdh="http://schemas.microsoft.com/office/word/2020/wordml/sdtdatahash" xmlns:w16se="http://schemas.microsoft.com/office/word/2015/wordml/symex" xmlns:wpg="http://schemas.microsoft.com/office/word/2010/wordprocessingGroup" xmlns:wpi="http://schemas.microsoft.com/office/word/2010/wordprocessingInk" xmlns:wne="http://schemas.microsoft.com/office/word/2006/wordml" xmlns:wps="http://schemas.microsoft.com/office/word/2010/wordprocessingShape" mc:Ignorable="w14 w15 w16se w16cid w16 w16cex w16sdtdh wp14">
+<w:ftr xmlns:wpc="http://schemas.microsoft.com/office/word/2010/wordprocessingCanvas" xmlns:cx="http://schemas.microsoft.com/office/drawing/2014/chartex" xmlns:cx1="http://schemas.microsoft.com/office/drawing/2015/9/8/chartex" xmlns:cx2="http://schemas.microsoft.com/office/drawing/2015/10/21/chartex" xmlns:cx3="http://schemas.microsoft.com/office/drawing/2016/5/9/chartex" xmlns:cx4="http://schemas.microsoft.com/office/drawing/2016/5/10/chartex" xmlns:cx5="http://schemas.microsoft.com/office/drawing/2016/5/11/chartex" xmlns:cx6="http://schemas.microsoft.com/office/drawing/2016/5/12/chartex" xmlns:cx7="http://schemas.microsoft.com/office/drawing/2016/5/13/chartex" xmlns:cx8="http://schemas.microsoft.com/office/drawing/2016/5/14/chartex" xmlns:mc="http://schemas.openxmlformats.org/markup-compatibility/2006" xmlns:aink="http://schemas.microsoft.com/office/drawing/2016/ink" xmlns:am3d="http://schemas.microsoft.com/office/drawing/2017/model3d" xmlns:o="urn:schemas-microsoft-com:office:office" xmlns:oel="http://schemas.microsoft.com/office/2019/extlst" xmlns:r="http://schemas.openxmlformats.org/officeDocument/2006/relationships" xmlns:m="http://schemas.openxmlformats.org/officeDocument/2006/math" xmlns:v="urn:schemas-microsoft-com:vml" xmlns:wp14="http://schemas.microsoft.com/office/word/2010/wordprocessingDrawing" xmlns:wp="http://schemas.openxmlformats.org/drawingml/2006/wordprocessingDrawing" xmlns:w10="urn:schemas-microsoft-com:office:word" xmlns:w="http://schemas.openxmlformats.org/wordprocessingml/2006/main" xmlns:w14="http://schemas.microsoft.com/office/word/2010/wordml" xmlns:w15="http://schemas.microsoft.com/office/word/2012/wordml" xmlns:w16cex="http://schemas.microsoft.com/office/word/2018/wordml/cex" xmlns:w16cid="http://schemas.microsoft.com/office/word/2016/wordml/cid" xmlns:w16="http://schemas.microsoft.com/office/word/2018/wordml" xmlns:w16sdtdh="http://schemas.microsoft.com/office/word/2020/wordml/sdtdatahash" xmlns:w16se="http://schemas.microsoft.com/office/word/2015/wordml/symex" xmlns:wpg="http://schemas.microsoft.com/office/word/2010/wordprocessingGroup" xmlns:wpi="http://schemas.microsoft.com/office/word/2010/wordprocessingInk" xmlns:wne="http://schemas.microsoft.com/office/word/2006/wordml" xmlns:wps="http://schemas.microsoft.com/office/word/2010/wordprocessingShape" mc:Ignorable="w14 w15 w16se w16cid w16 w16cex w16sdtdh wp14">
   <w:p>
     <w:pPr>
       <w:pStyle w:val="Footer"/>
@@ -146,7 +228,7 @@
 </file>
 
 <file path=word/footnotes.xml><?xml version="1.0" encoding="utf-8"?>
-<w:footnotes xmlns:wpc="http://schemas.microsoft.com/office/word/2010/wordprocessingCanvas" xmlns:cx="http://schemas.microsoft.com/office/drawing/2014/chartex" xmlns:cx1="http://schemas.microsoft.com/office/drawing/2015/9/8/chartex" xmlns:cx2="http://schemas.microsoft.com/office/drawing/2015/10/21/chartex" xmlns:cx3="http://schemas.microsoft.com/office/drawing/2016/5/9/chartex" xmlns:cx4="http://schemas.microsoft.com/office/drawing/2016/5/10/chartex" xmlns:cx5="http://schemas.microsoft.com/office/drawing/2016/5/11/chartex" xmlns:cx6="http://schemas.microsoft.com/office/drawing/2016/5/12/chartex" xmlns:cx7="http://schemas.microsoft.com/office/drawing/2016/5/13/chartex" xmlns:cx8="http://schemas.microsoft.com/office/drawing/2016/5/14/chartex" xmlns:mc="http://schemas.openxmlformats.org/markup-compatibility/2006" xmlns:aink="http://schemas.microsoft.com/office/drawing/2016/ink" xmlns:am3d="http://schemas.microsoft.com/office/drawing/2017/model3d" xmlns:o="urn:schemas-microsoft-com:office:office" xmlns:r="http://schemas.openxmlformats.org/officeDocument/2006/relationships" xmlns:m="http://schemas.openxmlformats.org/officeDocument/2006/math" xmlns:v="urn:schemas-microsoft-com:vml" xmlns:wp14="http://schemas.microsoft.com/office/word/2010/wordprocessingDrawing" xmlns:wp="http://schemas.openxmlformats.org/drawingml/2006/wordprocessingDrawing" xmlns:w10="urn:schemas-microsoft-com:office:word" xmlns:w="http://schemas.openxmlformats.org/wordprocessingml/2006/main" xmlns:w14="http://schemas.microsoft.com/office/word/2010/wordml" xmlns:w15="http://schemas.microsoft.com/office/word/2012/wordml" xmlns:w16cex="http://schemas.microsoft.com/office/word/2018/wordml/cex" xmlns:w16cid="http://schemas.microsoft.com/office/word/2016/wordml/cid" xmlns:w16="http://schemas.microsoft.com/office/word/2018/wordml" xmlns:w16sdtdh="http://schemas.microsoft.com/office/word/2020/wordml/sdtdatahash" xmlns:w16se="http://schemas.microsoft.com/office/word/2015/wordml/symex" xmlns:wpg="http://schemas.microsoft.com/office/word/2010/wordprocessingGroup" xmlns:wpi="http://schemas.microsoft.com/office/word/2010/wordprocessingInk" xmlns:wne="http://schemas.microsoft.com/office/word/2006/wordml" xmlns:wps="http://schemas.microsoft.com/office/word/2010/wordprocessingShape" mc:Ignorable="w14 w15 w16se w16cid w16 w16cex w16sdtdh wp14">
+<w:footnotes xmlns:wpc="http://schemas.microsoft.com/office/word/2010/wordprocessingCanvas" xmlns:cx="http://schemas.microsoft.com/office/drawing/2014/chartex" xmlns:cx1="http://schemas.microsoft.com/office/drawing/2015/9/8/chartex" xmlns:cx2="http://schemas.microsoft.com/office/drawing/2015/10/21/chartex" xmlns:cx3="http://schemas.microsoft.com/office/drawing/2016/5/9/chartex" xmlns:cx4="http://schemas.microsoft.com/office/drawing/2016/5/10/chartex" xmlns:cx5="http://schemas.microsoft.com/office/drawing/2016/5/11/chartex" xmlns:cx6="http://schemas.microsoft.com/office/drawing/2016/5/12/chartex" xmlns:cx7="http://schemas.microsoft.com/office/drawing/2016/5/13/chartex" xmlns:cx8="http://schemas.microsoft.com/office/drawing/2016/5/14/chartex" xmlns:mc="http://schemas.openxmlformats.org/markup-compatibility/2006" xmlns:aink="http://schemas.microsoft.com/office/drawing/2016/ink" xmlns:am3d="http://schemas.microsoft.com/office/drawing/2017/model3d" xmlns:o="urn:schemas-microsoft-com:office:office" xmlns:oel="http://schemas.microsoft.com/office/2019/extlst" xmlns:r="http://schemas.openxmlformats.org/officeDocument/2006/relationships" xmlns:m="http://schemas.openxmlformats.org/officeDocument/2006/math" xmlns:v="urn:schemas-microsoft-com:vml" xmlns:wp14="http://schemas.microsoft.com/office/word/2010/wordprocessingDrawing" xmlns:wp="http://schemas.openxmlformats.org/drawingml/2006/wordprocessingDrawing" xmlns:w10="urn:schemas-microsoft-com:office:word" xmlns:w="http://schemas.openxmlformats.org/wordprocessingml/2006/main" xmlns:w14="http://schemas.microsoft.com/office/word/2010/wordml" xmlns:w15="http://schemas.microsoft.com/office/word/2012/wordml" xmlns:w16cex="http://schemas.microsoft.com/office/word/2018/wordml/cex" xmlns:w16cid="http://schemas.microsoft.com/office/word/2016/wordml/cid" xmlns:w16="http://schemas.microsoft.com/office/word/2018/wordml" xmlns:w16sdtdh="http://schemas.microsoft.com/office/word/2020/wordml/sdtdatahash" xmlns:w16se="http://schemas.microsoft.com/office/word/2015/wordml/symex" xmlns:wpg="http://schemas.microsoft.com/office/word/2010/wordprocessingGroup" xmlns:wpi="http://schemas.microsoft.com/office/word/2010/wordprocessingInk" xmlns:wne="http://schemas.microsoft.com/office/word/2006/wordml" xmlns:wps="http://schemas.microsoft.com/office/word/2010/wordprocessingShape" mc:Ignorable="w14 w15 w16se w16cid w16 w16cex w16sdtdh wp14">
   <w:footnote w:type="separator" w:id="-1">
     <w:p>
       <w:pPr>
@@ -171,7 +253,7 @@
 </file>
 
 <file path=word/header1.xml><?xml version="1.0" encoding="utf-8"?>
-<w:hdr xmlns:wpc="http://schemas.microsoft.com/office/word/2010/wordprocessingCanvas" xmlns:cx="http://schemas.microsoft.com/office/drawing/2014/chartex" xmlns:cx1="http://schemas.microsoft.com/office/drawing/2015/9/8/chartex" xmlns:cx2="http://schemas.microsoft.com/office/drawing/2015/10/21/chartex" xmlns:cx3="http://schemas.microsoft.com/office/drawing/2016/5/9/chartex" xmlns:cx4="http://schemas.microsoft.com/office/drawing/2016/5/10/chartex" xmlns:cx5="http://schemas.microsoft.com/office/drawing/2016/5/11/chartex" xmlns:cx6="http://schemas.microsoft.com/office/drawing/2016/5/12/chartex" xmlns:cx7="http://schemas.microsoft.com/office/drawing/2016/5/13/chartex" xmlns:cx8="http://schemas.microsoft.com/office/drawing/2016/5/14/chartex" xmlns:mc="http://schemas.openxmlformats.org/markup-compatibility/2006" xmlns:aink="http://schemas.microsoft.com/office/drawing/2016/ink" xmlns:am3d="http://schemas.microsoft.com/office/drawing/2017/model3d" xmlns:o="urn:schemas-microsoft-com:office:office" xmlns:r="http://schemas.openxmlformats.org/officeDocument/2006/relationships" xmlns:m="http://schemas.openxmlformats.org/officeDocument/2006/math" xmlns:v="urn:schemas-microsoft-com:vml" xmlns:wp14="http://schemas.microsoft.com/office/word/2010/wordprocessingDrawing" xmlns:wp="http://schemas.openxmlformats.org/drawingml/2006/wordprocessingDrawing" xmlns:w10="urn:schemas-microsoft-com:office:word" xmlns:w="http://schemas.openxmlformats.org/wordprocessingml/2006/main" xmlns:w14="http://schemas.microsoft.com/office/word/2010/wordml" xmlns:w15="http://schemas.microsoft.com/office/word/2012/wordml" xmlns:w16cex="http://schemas.microsoft.com/office/word/2018/wordml/cex" xmlns:w16cid="http://schemas.microsoft.com/office/word/2016/wordml/cid" xmlns:w16="http://schemas.microsoft.com/office/word/2018/wordml" xmlns:w16sdtdh="http://schemas.microsoft.com/office/word/2020/wordml/sdtdatahash" xmlns:w16se="http://schemas.microsoft.com/office/word/2015/wordml/symex" xmlns:wpg="http://schemas.microsoft.com/office/word/2010/wordprocessingGroup" xmlns:wpi="http://schemas.microsoft.com/office/word/2010/wordprocessingInk" xmlns:wne="http://schemas.microsoft.com/office/word/2006/wordml" xmlns:wps="http://schemas.microsoft.com/office/word/2010/wordprocessingShape" mc:Ignorable="w14 w15 w16se w16cid w16 w16cex w16sdtdh wp14">
+<w:hdr xmlns:wpc="http://schemas.microsoft.com/office/word/2010/wordprocessingCanvas" xmlns:cx="http://schemas.microsoft.com/office/drawing/2014/chartex" xmlns:cx1="http://schemas.microsoft.com/office/drawing/2015/9/8/chartex" xmlns:cx2="http://schemas.microsoft.com/office/drawing/2015/10/21/chartex" xmlns:cx3="http://schemas.microsoft.com/office/drawing/2016/5/9/chartex" xmlns:cx4="http://schemas.microsoft.com/office/drawing/2016/5/10/chartex" xmlns:cx5="http://schemas.microsoft.com/office/drawing/2016/5/11/chartex" xmlns:cx6="http://schemas.microsoft.com/office/drawing/2016/5/12/chartex" xmlns:cx7="http://schemas.microsoft.com/office/drawing/2016/5/13/chartex" xmlns:cx8="http://schemas.microsoft.com/office/drawing/2016/5/14/chartex" xmlns:mc="http://schemas.openxmlformats.org/markup-compatibility/2006" xmlns:aink="http://schemas.microsoft.com/office/drawing/2016/ink" xmlns:am3d="http://schemas.microsoft.com/office/drawing/2017/model3d" xmlns:o="urn:schemas-microsoft-com:office:office" xmlns:oel="http://schemas.microsoft.com/office/2019/extlst" xmlns:r="http://schemas.openxmlformats.org/officeDocument/2006/relationships" xmlns:m="http://schemas.openxmlformats.org/officeDocument/2006/math" xmlns:v="urn:schemas-microsoft-com:vml" xmlns:wp14="http://schemas.microsoft.com/office/word/2010/wordprocessingDrawing" xmlns:wp="http://schemas.openxmlformats.org/drawingml/2006/wordprocessingDrawing" xmlns:w10="urn:schemas-microsoft-com:office:word" xmlns:w="http://schemas.openxmlformats.org/wordprocessingml/2006/main" xmlns:w14="http://schemas.microsoft.com/office/word/2010/wordml" xmlns:w15="http://schemas.microsoft.com/office/word/2012/wordml" xmlns:w16cex="http://schemas.microsoft.com/office/word/2018/wordml/cex" xmlns:w16cid="http://schemas.microsoft.com/office/word/2016/wordml/cid" xmlns:w16="http://schemas.microsoft.com/office/word/2018/wordml" xmlns:w16sdtdh="http://schemas.microsoft.com/office/word/2020/wordml/sdtdatahash" xmlns:w16se="http://schemas.microsoft.com/office/word/2015/wordml/symex" xmlns:wpg="http://schemas.microsoft.com/office/word/2010/wordprocessingGroup" xmlns:wpi="http://schemas.microsoft.com/office/word/2010/wordprocessingInk" xmlns:wne="http://schemas.microsoft.com/office/word/2006/wordml" xmlns:wps="http://schemas.microsoft.com/office/word/2010/wordprocessingShape" mc:Ignorable="w14 w15 w16se w16cid w16 w16cex w16sdtdh wp14">
   <w:p>
     <w:pPr>
       <w:pStyle w:val="Header"/>
@@ -181,7 +263,7 @@
 </file>
 
 <file path=word/header2.xml><?xml version="1.0" encoding="utf-8"?>
-<w:hdr xmlns:wpc="http://schemas.microsoft.com/office/word/2010/wordprocessingCanvas" xmlns:cx="http://schemas.microsoft.com/office/drawing/2014/chartex" xmlns:cx1="http://schemas.microsoft.com/office/drawing/2015/9/8/chartex" xmlns:cx2="http://schemas.microsoft.com/office/drawing/2015/10/21/chartex" xmlns:cx3="http://schemas.microsoft.com/office/drawing/2016/5/9/chartex" xmlns:cx4="http://schemas.microsoft.com/office/drawing/2016/5/10/chartex" xmlns:cx5="http://schemas.microsoft.com/office/drawing/2016/5/11/chartex" xmlns:cx6="http://schemas.microsoft.com/office/drawing/2016/5/12/chartex" xmlns:cx7="http://schemas.microsoft.com/office/drawing/2016/5/13/chartex" xmlns:cx8="http://schemas.microsoft.com/office/drawing/2016/5/14/chartex" xmlns:mc="http://schemas.openxmlformats.org/markup-compatibility/2006" xmlns:aink="http://schemas.microsoft.com/office/drawing/2016/ink" xmlns:am3d="http://schemas.microsoft.com/office/drawing/2017/model3d" xmlns:o="urn:schemas-microsoft-com:office:office" xmlns:r="http://schemas.openxmlformats.org/officeDocument/2006/relationships" xmlns:m="http://schemas.openxmlformats.org/officeDocument/2006/math" xmlns:v="urn:schemas-microsoft-com:vml" xmlns:wp14="http://schemas.microsoft.com/office/word/2010/wordprocessingDrawing" xmlns:wp="http://schemas.openxmlformats.org/drawingml/2006/wordprocessingDrawing" xmlns:w10="urn:schemas-microsoft-com:office:word" xmlns:w="http://schemas.openxmlformats.org/wordprocessingml/2006/main" xmlns:w14="http://schemas.microsoft.com/office/word/2010/wordml" xmlns:w15="http://schemas.microsoft.com/office/word/2012/wordml" xmlns:w16cex="http://schemas.microsoft.com/office/word/2018/wordml/cex" xmlns:w16cid="http://schemas.microsoft.com/office/word/2016/wordml/cid" xmlns:w16="http://schemas.microsoft.com/office/word/2018/wordml" xmlns:w16sdtdh="http://schemas.microsoft.com/office/word/2020/wordml/sdtdatahash" xmlns:w16se="http://schemas.microsoft.com/office/word/2015/wordml/symex" xmlns:wpg="http://schemas.microsoft.com/office/word/2010/wordprocessingGroup" xmlns:wpi="http://schemas.microsoft.com/office/word/2010/wordprocessingInk" xmlns:wne="http://schemas.microsoft.com/office/word/2006/wordml" xmlns:wps="http://schemas.microsoft.com/office/word/2010/wordprocessingShape" mc:Ignorable="w14 w15 w16se w16cid w16 w16cex w16sdtdh wp14">
+<w:hdr xmlns:wpc="http://schemas.microsoft.com/office/word/2010/wordprocessingCanvas" xmlns:cx="http://schemas.microsoft.com/office/drawing/2014/chartex" xmlns:cx1="http://schemas.microsoft.com/office/drawing/2015/9/8/chartex" xmlns:cx2="http://schemas.microsoft.com/office/drawing/2015/10/21/chartex" xmlns:cx3="http://schemas.microsoft.com/office/drawing/2016/5/9/chartex" xmlns:cx4="http://schemas.microsoft.com/office/drawing/2016/5/10/chartex" xmlns:cx5="http://schemas.microsoft.com/office/drawing/2016/5/11/chartex" xmlns:cx6="http://schemas.microsoft.com/office/drawing/2016/5/12/chartex" xmlns:cx7="http://schemas.microsoft.com/office/drawing/2016/5/13/chartex" xmlns:cx8="http://schemas.microsoft.com/office/drawing/2016/5/14/chartex" xmlns:mc="http://schemas.openxmlformats.org/markup-compatibility/2006" xmlns:aink="http://schemas.microsoft.com/office/drawing/2016/ink" xmlns:am3d="http://schemas.microsoft.com/office/drawing/2017/model3d" xmlns:o="urn:schemas-microsoft-com:office:office" xmlns:oel="http://schemas.microsoft.com/office/2019/extlst" xmlns:r="http://schemas.openxmlformats.org/officeDocument/2006/relationships" xmlns:m="http://schemas.openxmlformats.org/officeDocument/2006/math" xmlns:v="urn:schemas-microsoft-com:vml" xmlns:wp14="http://schemas.microsoft.com/office/word/2010/wordprocessingDrawing" xmlns:wp="http://schemas.openxmlformats.org/drawingml/2006/wordprocessingDrawing" xmlns:w10="urn:schemas-microsoft-com:office:word" xmlns:w="http://schemas.openxmlformats.org/wordprocessingml/2006/main" xmlns:w14="http://schemas.microsoft.com/office/word/2010/wordml" xmlns:w15="http://schemas.microsoft.com/office/word/2012/wordml" xmlns:w16cex="http://schemas.microsoft.com/office/word/2018/wordml/cex" xmlns:w16cid="http://schemas.microsoft.com/office/word/2016/wordml/cid" xmlns:w16="http://schemas.microsoft.com/office/word/2018/wordml" xmlns:w16sdtdh="http://schemas.microsoft.com/office/word/2020/wordml/sdtdatahash" xmlns:w16se="http://schemas.microsoft.com/office/word/2015/wordml/symex" xmlns:wpg="http://schemas.microsoft.com/office/word/2010/wordprocessingGroup" xmlns:wpi="http://schemas.microsoft.com/office/word/2010/wordprocessingInk" xmlns:wne="http://schemas.microsoft.com/office/word/2006/wordml" xmlns:wps="http://schemas.microsoft.com/office/word/2010/wordprocessingShape" mc:Ignorable="w14 w15 w16se w16cid w16 w16cex w16sdtdh wp14">
   <w:p>
     <w:pPr>
       <w:pStyle w:val="Header"/>
@@ -191,7 +273,7 @@
 </file>
 
 <file path=word/header3.xml><?xml version="1.0" encoding="utf-8"?>
-<w:hdr xmlns:wpc="http://schemas.microsoft.com/office/word/2010/wordprocessingCanvas" xmlns:cx="http://schemas.microsoft.com/office/drawing/2014/chartex" xmlns:cx1="http://schemas.microsoft.com/office/drawing/2015/9/8/chartex" xmlns:cx2="http://schemas.microsoft.com/office/drawing/2015/10/21/chartex" xmlns:cx3="http://schemas.microsoft.com/office/drawing/2016/5/9/chartex" xmlns:cx4="http://schemas.microsoft.com/office/drawing/2016/5/10/chartex" xmlns:cx5="http://schemas.microsoft.com/office/drawing/2016/5/11/chartex" xmlns:cx6="http://schemas.microsoft.com/office/drawing/2016/5/12/chartex" xmlns:cx7="http://schemas.microsoft.com/office/drawing/2016/5/13/chartex" xmlns:cx8="http://schemas.microsoft.com/office/drawing/2016/5/14/chartex" xmlns:mc="http://schemas.openxmlformats.org/markup-compatibility/2006" xmlns:aink="http://schemas.microsoft.com/office/drawing/2016/ink" xmlns:am3d="http://schemas.microsoft.com/office/drawing/2017/model3d" xmlns:o="urn:schemas-microsoft-com:office:office" xmlns:r="http://schemas.openxmlformats.org/officeDocument/2006/relationships" xmlns:m="http://schemas.openxmlformats.org/officeDocument/2006/math" xmlns:v="urn:schemas-microsoft-com:vml" xmlns:wp14="http://schemas.microsoft.com/office/word/2010/wordprocessingDrawing" xmlns:wp="http://schemas.openxmlformats.org/drawingml/2006/wordprocessingDrawing" xmlns:w10="urn:schemas-microsoft-com:office:word" xmlns:w="http://schemas.openxmlformats.org/wordprocessingml/2006/main" xmlns:w14="http://schemas.microsoft.com/office/word/2010/wordml" xmlns:w15="http://schemas.microsoft.com/office/word/2012/wordml" xmlns:w16cex="http://schemas.microsoft.com/office/word/2018/wordml/cex" xmlns:w16cid="http://schemas.microsoft.com/office/word/2016/wordml/cid" xmlns:w16="http://schemas.microsoft.com/office/word/2018/wordml" xmlns:w16sdtdh="http://schemas.microsoft.com/office/word/2020/wordml/sdtdatahash" xmlns:w16se="http://schemas.microsoft.com/office/word/2015/wordml/symex" xmlns:wpg="http://schemas.microsoft.com/office/word/2010/wordprocessingGroup" xmlns:wpi="http://schemas.microsoft.com/office/word/2010/wordprocessingInk" xmlns:wne="http://schemas.microsoft.com/office/word/2006/wordml" xmlns:wps="http://schemas.microsoft.com/office/word/2010/wordprocessingShape" mc:Ignorable="w14 w15 w16se w16cid w16 w16cex w16sdtdh wp14">
+<w:hdr xmlns:wpc="http://schemas.microsoft.com/office/word/2010/wordprocessingCanvas" xmlns:cx="http://schemas.microsoft.com/office/drawing/2014/chartex" xmlns:cx1="http://schemas.microsoft.com/office/drawing/2015/9/8/chartex" xmlns:cx2="http://schemas.microsoft.com/office/drawing/2015/10/21/chartex" xmlns:cx3="http://schemas.microsoft.com/office/drawing/2016/5/9/chartex" xmlns:cx4="http://schemas.microsoft.com/office/drawing/2016/5/10/chartex" xmlns:cx5="http://schemas.microsoft.com/office/drawing/2016/5/11/chartex" xmlns:cx6="http://schemas.microsoft.com/office/drawing/2016/5/12/chartex" xmlns:cx7="http://schemas.microsoft.com/office/drawing/2016/5/13/chartex" xmlns:cx8="http://schemas.microsoft.com/office/drawing/2016/5/14/chartex" xmlns:mc="http://schemas.openxmlformats.org/markup-compatibility/2006" xmlns:aink="http://schemas.microsoft.com/office/drawing/2016/ink" xmlns:am3d="http://schemas.microsoft.com/office/drawing/2017/model3d" xmlns:o="urn:schemas-microsoft-com:office:office" xmlns:oel="http://schemas.microsoft.com/office/2019/extlst" xmlns:r="http://schemas.openxmlformats.org/officeDocument/2006/relationships" xmlns:m="http://schemas.openxmlformats.org/officeDocument/2006/math" xmlns:v="urn:schemas-microsoft-com:vml" xmlns:wp14="http://schemas.microsoft.com/office/word/2010/wordprocessingDrawing" xmlns:wp="http://schemas.openxmlformats.org/drawingml/2006/wordprocessingDrawing" xmlns:w10="urn:schemas-microsoft-com:office:word" xmlns:w="http://schemas.openxmlformats.org/wordprocessingml/2006/main" xmlns:w14="http://schemas.microsoft.com/office/word/2010/wordml" xmlns:w15="http://schemas.microsoft.com/office/word/2012/wordml" xmlns:w16cex="http://schemas.microsoft.com/office/word/2018/wordml/cex" xmlns:w16cid="http://schemas.microsoft.com/office/word/2016/wordml/cid" xmlns:w16="http://schemas.microsoft.com/office/word/2018/wordml" xmlns:w16sdtdh="http://schemas.microsoft.com/office/word/2020/wordml/sdtdatahash" xmlns:w16se="http://schemas.microsoft.com/office/word/2015/wordml/symex" xmlns:wpg="http://schemas.microsoft.com/office/word/2010/wordprocessingGroup" xmlns:wpi="http://schemas.microsoft.com/office/word/2010/wordprocessingInk" xmlns:wne="http://schemas.microsoft.com/office/word/2006/wordml" xmlns:wps="http://schemas.microsoft.com/office/word/2010/wordprocessingShape" mc:Ignorable="w14 w15 w16se w16cid w16 w16cex w16sdtdh wp14">
   <w:p>
     <w:pPr>
       <w:spacing w:after="480"/>
@@ -202,6 +284,216 @@
     </w:r>
   </w:p>
 </w:hdr>
+</file>
+
+<file path=word/numbering.xml><?xml version="1.0" encoding="utf-8"?>
+<w:numbering xmlns:wpc="http://schemas.microsoft.com/office/word/2010/wordprocessingCanvas" xmlns:cx="http://schemas.microsoft.com/office/drawing/2014/chartex" xmlns:cx1="http://schemas.microsoft.com/office/drawing/2015/9/8/chartex" xmlns:cx2="http://schemas.microsoft.com/office/drawing/2015/10/21/chartex" xmlns:cx3="http://schemas.microsoft.com/office/drawing/2016/5/9/chartex" xmlns:cx4="http://schemas.microsoft.com/office/drawing/2016/5/10/chartex" xmlns:cx5="http://schemas.microsoft.com/office/drawing/2016/5/11/chartex" xmlns:cx6="http://schemas.microsoft.com/office/drawing/2016/5/12/chartex" xmlns:cx7="http://schemas.microsoft.com/office/drawing/2016/5/13/chartex" xmlns:cx8="http://schemas.microsoft.com/office/drawing/2016/5/14/chartex" xmlns:mc="http://schemas.openxmlformats.org/markup-compatibility/2006" xmlns:aink="http://schemas.microsoft.com/office/drawing/2016/ink" xmlns:am3d="http://schemas.microsoft.com/office/drawing/2017/model3d" xmlns:o="urn:schemas-microsoft-com:office:office" xmlns:oel="http://schemas.microsoft.com/office/2019/extlst" xmlns:r="http://schemas.openxmlformats.org/officeDocument/2006/relationships" xmlns:m="http://schemas.openxmlformats.org/officeDocument/2006/math" xmlns:v="urn:schemas-microsoft-com:vml" xmlns:wp14="http://schemas.microsoft.com/office/word/2010/wordprocessingDrawing" xmlns:wp="http://schemas.openxmlformats.org/drawingml/2006/wordprocessingDrawing" xmlns:w10="urn:schemas-microsoft-com:office:word" xmlns:w="http://schemas.openxmlformats.org/wordprocessingml/2006/main" xmlns:w14="http://schemas.microsoft.com/office/word/2010/wordml" xmlns:w15="http://schemas.microsoft.com/office/word/2012/wordml" xmlns:w16cex="http://schemas.microsoft.com/office/word/2018/wordml/cex" xmlns:w16cid="http://schemas.microsoft.com/office/word/2016/wordml/cid" xmlns:w16="http://schemas.microsoft.com/office/word/2018/wordml" xmlns:w16sdtdh="http://schemas.microsoft.com/office/word/2020/wordml/sdtdatahash" xmlns:w16se="http://schemas.microsoft.com/office/word/2015/wordml/symex" xmlns:wpg="http://schemas.microsoft.com/office/word/2010/wordprocessingGroup" xmlns:wpi="http://schemas.microsoft.com/office/word/2010/wordprocessingInk" xmlns:wne="http://schemas.microsoft.com/office/word/2006/wordml" xmlns:wps="http://schemas.microsoft.com/office/word/2010/wordprocessingShape" mc:Ignorable="w14 w15 w16se w16cid w16 w16cex w16sdtdh wp14">
+  <w:abstractNum w:abstractNumId="0" w15:restartNumberingAfterBreak="0">
+    <w:nsid w:val="05BB175F"/>
+    <w:multiLevelType w:val="hybridMultilevel"/>
+    <w:tmpl w:val="8BBC4A5A"/>
+    <w:lvl w:ilvl="0" w:tplc="194E4AC0">
+      <w:start w:val="1"/>
+      <w:numFmt w:val="decimal"/>
+      <w:lvlText w:val="%1."/>
+      <w:lvlJc w:val="left"/>
+      <w:pPr>
+        <w:ind w:left="720" w:hanging="360"/>
+      </w:pPr>
+    </w:lvl>
+    <w:lvl w:ilvl="1" w:tplc="3C2A820A" w:tentative="1">
+      <w:start w:val="1"/>
+      <w:numFmt w:val="lowerLetter"/>
+      <w:lvlText w:val="%2."/>
+      <w:lvlJc w:val="left"/>
+      <w:pPr>
+        <w:ind w:left="1440" w:hanging="360"/>
+      </w:pPr>
+    </w:lvl>
+    <w:lvl w:ilvl="2" w:tplc="5652178C" w:tentative="1">
+      <w:start w:val="1"/>
+      <w:numFmt w:val="lowerRoman"/>
+      <w:lvlText w:val="%3."/>
+      <w:lvlJc w:val="right"/>
+      <w:pPr>
+        <w:ind w:left="2160" w:hanging="180"/>
+      </w:pPr>
+    </w:lvl>
+    <w:lvl w:ilvl="3" w:tplc="ACACE082" w:tentative="1">
+      <w:start w:val="1"/>
+      <w:numFmt w:val="decimal"/>
+      <w:lvlText w:val="%4."/>
+      <w:lvlJc w:val="left"/>
+      <w:pPr>
+        <w:ind w:left="2880" w:hanging="360"/>
+      </w:pPr>
+    </w:lvl>
+    <w:lvl w:ilvl="4" w:tplc="6A222AA0" w:tentative="1">
+      <w:start w:val="1"/>
+      <w:numFmt w:val="lowerLetter"/>
+      <w:lvlText w:val="%5."/>
+      <w:lvlJc w:val="left"/>
+      <w:pPr>
+        <w:ind w:left="3600" w:hanging="360"/>
+      </w:pPr>
+    </w:lvl>
+    <w:lvl w:ilvl="5" w:tplc="9E00D10A" w:tentative="1">
+      <w:start w:val="1"/>
+      <w:numFmt w:val="lowerRoman"/>
+      <w:lvlText w:val="%6."/>
+      <w:lvlJc w:val="right"/>
+      <w:pPr>
+        <w:ind w:left="4320" w:hanging="180"/>
+      </w:pPr>
+    </w:lvl>
+    <w:lvl w:ilvl="6" w:tplc="2C74B480" w:tentative="1">
+      <w:start w:val="1"/>
+      <w:numFmt w:val="decimal"/>
+      <w:lvlText w:val="%7."/>
+      <w:lvlJc w:val="left"/>
+      <w:pPr>
+        <w:ind w:left="5040" w:hanging="360"/>
+      </w:pPr>
+    </w:lvl>
+    <w:lvl w:ilvl="7" w:tplc="0EEE14F4" w:tentative="1">
+      <w:start w:val="1"/>
+      <w:numFmt w:val="lowerLetter"/>
+      <w:lvlText w:val="%8."/>
+      <w:lvlJc w:val="left"/>
+      <w:pPr>
+        <w:ind w:left="5760" w:hanging="360"/>
+      </w:pPr>
+    </w:lvl>
+    <w:lvl w:ilvl="8" w:tplc="15D04EC4" w:tentative="1">
+      <w:start w:val="1"/>
+      <w:numFmt w:val="lowerRoman"/>
+      <w:lvlText w:val="%9."/>
+      <w:lvlJc w:val="right"/>
+      <w:pPr>
+        <w:ind w:left="6480" w:hanging="180"/>
+      </w:pPr>
+    </w:lvl>
+  </w:abstractNum>
+  <w:abstractNum w:abstractNumId="1" w15:restartNumberingAfterBreak="0">
+    <w:nsid w:val="081C5212"/>
+    <w:multiLevelType w:val="hybridMultilevel"/>
+    <w:tmpl w:val="7C288FB4"/>
+    <w:lvl w:ilvl="0" w:tplc="5C245B64">
+      <w:start w:val="1"/>
+      <w:numFmt w:val="bullet"/>
+      <w:lvlText w:val=""/>
+      <w:lvlJc w:val="left"/>
+      <w:pPr>
+        <w:ind w:left="720" w:hanging="360"/>
+      </w:pPr>
+      <w:rPr>
+        <w:rFonts w:ascii="Symbol" w:hAnsi="Symbol" w:hint="default"/>
+      </w:rPr>
+    </w:lvl>
+    <w:lvl w:ilvl="1" w:tplc="680AB68E" w:tentative="1">
+      <w:start w:val="1"/>
+      <w:numFmt w:val="bullet"/>
+      <w:lvlText w:val="o"/>
+      <w:lvlJc w:val="left"/>
+      <w:pPr>
+        <w:ind w:left="1440" w:hanging="360"/>
+      </w:pPr>
+      <w:rPr>
+        <w:rFonts w:ascii="Courier New" w:hAnsi="Courier New" w:hint="default"/>
+      </w:rPr>
+    </w:lvl>
+    <w:lvl w:ilvl="2" w:tplc="15B8B31C" w:tentative="1">
+      <w:start w:val="1"/>
+      <w:numFmt w:val="bullet"/>
+      <w:lvlText w:val=""/>
+      <w:lvlJc w:val="left"/>
+      <w:pPr>
+        <w:ind w:left="2160" w:hanging="360"/>
+      </w:pPr>
+      <w:rPr>
+        <w:rFonts w:ascii="Wingdings" w:hAnsi="Wingdings" w:hint="default"/>
+      </w:rPr>
+    </w:lvl>
+    <w:lvl w:ilvl="3" w:tplc="AC44461E" w:tentative="1">
+      <w:start w:val="1"/>
+      <w:numFmt w:val="bullet"/>
+      <w:lvlText w:val=""/>
+      <w:lvlJc w:val="left"/>
+      <w:pPr>
+        <w:ind w:left="2880" w:hanging="360"/>
+      </w:pPr>
+      <w:rPr>
+        <w:rFonts w:ascii="Symbol" w:hAnsi="Symbol" w:hint="default"/>
+      </w:rPr>
+    </w:lvl>
+    <w:lvl w:ilvl="4" w:tplc="7BDC0442" w:tentative="1">
+      <w:start w:val="1"/>
+      <w:numFmt w:val="bullet"/>
+      <w:lvlText w:val="o"/>
+      <w:lvlJc w:val="left"/>
+      <w:pPr>
+        <w:ind w:left="3600" w:hanging="360"/>
+      </w:pPr>
+      <w:rPr>
+        <w:rFonts w:ascii="Courier New" w:hAnsi="Courier New" w:hint="default"/>
+      </w:rPr>
+    </w:lvl>
+    <w:lvl w:ilvl="5" w:tplc="BEC053E4" w:tentative="1">
+      <w:start w:val="1"/>
+      <w:numFmt w:val="bullet"/>
+      <w:lvlText w:val=""/>
+      <w:lvlJc w:val="left"/>
+      <w:pPr>
+        <w:ind w:left="4320" w:hanging="360"/>
+      </w:pPr>
+      <w:rPr>
+        <w:rFonts w:ascii="Wingdings" w:hAnsi="Wingdings" w:hint="default"/>
+      </w:rPr>
+    </w:lvl>
+    <w:lvl w:ilvl="6" w:tplc="D026F694" w:tentative="1">
+      <w:start w:val="1"/>
+      <w:numFmt w:val="bullet"/>
+      <w:lvlText w:val=""/>
+      <w:lvlJc w:val="left"/>
+      <w:pPr>
+        <w:ind w:left="5040" w:hanging="360"/>
+      </w:pPr>
+      <w:rPr>
+        <w:rFonts w:ascii="Symbol" w:hAnsi="Symbol" w:hint="default"/>
+      </w:rPr>
+    </w:lvl>
+    <w:lvl w:ilvl="7" w:tplc="1B0E4034" w:tentative="1">
+      <w:start w:val="1"/>
+      <w:numFmt w:val="bullet"/>
+      <w:lvlText w:val="o"/>
+      <w:lvlJc w:val="left"/>
+      <w:pPr>
+        <w:ind w:left="5760" w:hanging="360"/>
+      </w:pPr>
+      <w:rPr>
+        <w:rFonts w:ascii="Courier New" w:hAnsi="Courier New" w:hint="default"/>
+      </w:rPr>
+    </w:lvl>
+    <w:lvl w:ilvl="8" w:tplc="98162706" w:tentative="1">
+      <w:start w:val="1"/>
+      <w:numFmt w:val="bullet"/>
+      <w:lvlText w:val=""/>
+      <w:lvlJc w:val="left"/>
+      <w:pPr>
+        <w:ind w:left="6480" w:hanging="360"/>
+      </w:pPr>
+      <w:rPr>
+        <w:rFonts w:ascii="Wingdings" w:hAnsi="Wingdings" w:hint="default"/>
+      </w:rPr>
+    </w:lvl>
+  </w:abstractNum>
+  <w:num w:numId="1" w16cid:durableId="407388525">
+    <w:abstractNumId w:val="0"/>
+  </w:num>
+  <w:num w:numId="2" w16cid:durableId="754941580">
+    <w:abstractNumId w:val="1"/>
+  </w:num>
+</w:numbering>
 </file>
 
 <file path=word/styles.xml><?xml version="1.0" encoding="utf-8"?>
@@ -602,6 +894,7 @@
   <w:style w:type="paragraph" w:default="1" w:styleId="Normal">
     <w:name w:val="Normal"/>
     <w:qFormat/>
+    <w:rsid w:val="001E5991"/>
     <w:rPr>
       <w:rFonts w:ascii="Arial" w:eastAsia="Arial" w:hAnsi="Arial" w:cs="Arial"/>
     </w:rPr>
@@ -712,11 +1005,30 @@
       <w:rFonts w:ascii="Arial" w:eastAsia="Arial" w:hAnsi="Arial" w:cs="Arial"/>
     </w:rPr>
   </w:style>
+  <w:style w:type="character" w:styleId="Hyperlink">
+    <w:name w:val="Hyperlink"/>
+    <w:basedOn w:val="DefaultParagraphFont"/>
+    <w:uiPriority w:val="99"/>
+    <w:unhideWhenUsed/>
+    <w:rsid w:val="00187273"/>
+    <w:rPr>
+      <w:color w:val="0563C1" w:themeColor="hyperlink"/>
+      <w:u w:val="single"/>
+    </w:rPr>
+  </w:style>
+  <w:style w:type="paragraph" w:customStyle="1" w:styleId="Normal000">
+    <w:name w:val="Normal_0_0_0"/>
+    <w:qFormat/>
+    <w:rsid w:val="00187273"/>
+    <w:pPr>
+      <w:spacing w:after="200" w:line="276" w:lineRule="auto"/>
+    </w:pPr>
+  </w:style>
 </w:styles>
 </file>
 
 <file path=word/glossary/document.xml><?xml version="1.0" encoding="utf-8"?>
-<w:glossaryDocument xmlns:wpc="http://schemas.microsoft.com/office/word/2010/wordprocessingCanvas" xmlns:cx="http://schemas.microsoft.com/office/drawing/2014/chartex" xmlns:cx1="http://schemas.microsoft.com/office/drawing/2015/9/8/chartex" xmlns:cx2="http://schemas.microsoft.com/office/drawing/2015/10/21/chartex" xmlns:cx3="http://schemas.microsoft.com/office/drawing/2016/5/9/chartex" xmlns:cx4="http://schemas.microsoft.com/office/drawing/2016/5/10/chartex" xmlns:cx5="http://schemas.microsoft.com/office/drawing/2016/5/11/chartex" xmlns:cx6="http://schemas.microsoft.com/office/drawing/2016/5/12/chartex" xmlns:cx7="http://schemas.microsoft.com/office/drawing/2016/5/13/chartex" xmlns:cx8="http://schemas.microsoft.com/office/drawing/2016/5/14/chartex" xmlns:mc="http://schemas.openxmlformats.org/markup-compatibility/2006" xmlns:aink="http://schemas.microsoft.com/office/drawing/2016/ink" xmlns:am3d="http://schemas.microsoft.com/office/drawing/2017/model3d" xmlns:o="urn:schemas-microsoft-com:office:office" xmlns:r="http://schemas.openxmlformats.org/officeDocument/2006/relationships" xmlns:m="http://schemas.openxmlformats.org/officeDocument/2006/math" xmlns:v="urn:schemas-microsoft-com:vml" xmlns:wp14="http://schemas.microsoft.com/office/word/2010/wordprocessingDrawing" xmlns:wp="http://schemas.openxmlformats.org/drawingml/2006/wordprocessingDrawing" xmlns:w10="urn:schemas-microsoft-com:office:word" xmlns:w="http://schemas.openxmlformats.org/wordprocessingml/2006/main" xmlns:w14="http://schemas.microsoft.com/office/word/2010/wordml" xmlns:w15="http://schemas.microsoft.com/office/word/2012/wordml" xmlns:w16cex="http://schemas.microsoft.com/office/word/2018/wordml/cex" xmlns:w16cid="http://schemas.microsoft.com/office/word/2016/wordml/cid" xmlns:w16="http://schemas.microsoft.com/office/word/2018/wordml" xmlns:w16sdtdh="http://schemas.microsoft.com/office/word/2020/wordml/sdtdatahash" xmlns:w16se="http://schemas.microsoft.com/office/word/2015/wordml/symex" xmlns:wpg="http://schemas.microsoft.com/office/word/2010/wordprocessingGroup" xmlns:wpi="http://schemas.microsoft.com/office/word/2010/wordprocessingInk" xmlns:wne="http://schemas.microsoft.com/office/word/2006/wordml" xmlns:wps="http://schemas.microsoft.com/office/word/2010/wordprocessingShape" mc:Ignorable="w14 w15 w16se w16cid w16 w16cex w16sdtdh wp14">
+<w:glossaryDocument xmlns:wpc="http://schemas.microsoft.com/office/word/2010/wordprocessingCanvas" xmlns:cx="http://schemas.microsoft.com/office/drawing/2014/chartex" xmlns:cx1="http://schemas.microsoft.com/office/drawing/2015/9/8/chartex" xmlns:cx2="http://schemas.microsoft.com/office/drawing/2015/10/21/chartex" xmlns:cx3="http://schemas.microsoft.com/office/drawing/2016/5/9/chartex" xmlns:cx4="http://schemas.microsoft.com/office/drawing/2016/5/10/chartex" xmlns:cx5="http://schemas.microsoft.com/office/drawing/2016/5/11/chartex" xmlns:cx6="http://schemas.microsoft.com/office/drawing/2016/5/12/chartex" xmlns:cx7="http://schemas.microsoft.com/office/drawing/2016/5/13/chartex" xmlns:cx8="http://schemas.microsoft.com/office/drawing/2016/5/14/chartex" xmlns:mc="http://schemas.openxmlformats.org/markup-compatibility/2006" xmlns:aink="http://schemas.microsoft.com/office/drawing/2016/ink" xmlns:am3d="http://schemas.microsoft.com/office/drawing/2017/model3d" xmlns:o="urn:schemas-microsoft-com:office:office" xmlns:oel="http://schemas.microsoft.com/office/2019/extlst" xmlns:r="http://schemas.openxmlformats.org/officeDocument/2006/relationships" xmlns:m="http://schemas.openxmlformats.org/officeDocument/2006/math" xmlns:v="urn:schemas-microsoft-com:vml" xmlns:wp14="http://schemas.microsoft.com/office/word/2010/wordprocessingDrawing" xmlns:wp="http://schemas.openxmlformats.org/drawingml/2006/wordprocessingDrawing" xmlns:w10="urn:schemas-microsoft-com:office:word" xmlns:w="http://schemas.openxmlformats.org/wordprocessingml/2006/main" xmlns:w14="http://schemas.microsoft.com/office/word/2010/wordml" xmlns:w15="http://schemas.microsoft.com/office/word/2012/wordml" xmlns:w16cex="http://schemas.microsoft.com/office/word/2018/wordml/cex" xmlns:w16cid="http://schemas.microsoft.com/office/word/2016/wordml/cid" xmlns:w16="http://schemas.microsoft.com/office/word/2018/wordml" xmlns:w16sdtdh="http://schemas.microsoft.com/office/word/2020/wordml/sdtdatahash" xmlns:w16se="http://schemas.microsoft.com/office/word/2015/wordml/symex" xmlns:wpg="http://schemas.microsoft.com/office/word/2010/wordprocessingGroup" xmlns:wpi="http://schemas.microsoft.com/office/word/2010/wordprocessingInk" xmlns:wne="http://schemas.microsoft.com/office/word/2006/wordml" xmlns:wps="http://schemas.microsoft.com/office/word/2010/wordprocessingShape" mc:Ignorable="w14 w15 w16se w16cid w16 w16cex w16sdtdh wp14">
   <w:docParts>
     <w:docPart>
       <w:docPartPr>
@@ -770,12 +1082,69 @@
         </w:p>
       </w:docPartBody>
     </w:docPart>
+    <w:docPart>
+      <w:docPartPr>
+        <w:name w:val="A3255634330A42CCBB406566B8685966"/>
+        <w:category>
+          <w:name w:val="General"/>
+          <w:gallery w:val="placeholder"/>
+        </w:category>
+        <w:types>
+          <w:type w:val="bbPlcHdr"/>
+        </w:types>
+        <w:behaviors>
+          <w:behavior w:val="content"/>
+        </w:behaviors>
+        <w:guid w:val="{D6806C1D-3EB6-444C-BD80-DED480F9600D}"/>
+      </w:docPartPr>
+      <w:docPartBody>
+        <w:p>
+          <w:pPr>
+            <w:pStyle w:val="A3255634330A42CCBB406566B8685966"/>
+          </w:pPr>
+          <w:r>
+            <w:rPr>
+              <w:rStyle w:val="PlaceholderText"/>
+            </w:rPr>
+            <w:t>Click or tap here to enter text.</w:t>
+          </w:r>
+        </w:p>
+      </w:docPartBody>
+    </w:docPart>
   </w:docParts>
 </w:glossaryDocument>
 </file>
 
 <file path=word/glossary/fontTable.xml><?xml version="1.0" encoding="utf-8"?>
 <w:fonts xmlns:mc="http://schemas.openxmlformats.org/markup-compatibility/2006" xmlns:r="http://schemas.openxmlformats.org/officeDocument/2006/relationships" xmlns:w="http://schemas.openxmlformats.org/wordprocessingml/2006/main" xmlns:w14="http://schemas.microsoft.com/office/word/2010/wordml" xmlns:w15="http://schemas.microsoft.com/office/word/2012/wordml" xmlns:w16cex="http://schemas.microsoft.com/office/word/2018/wordml/cex" xmlns:w16cid="http://schemas.microsoft.com/office/word/2016/wordml/cid" xmlns:w16="http://schemas.microsoft.com/office/word/2018/wordml" xmlns:w16sdtdh="http://schemas.microsoft.com/office/word/2020/wordml/sdtdatahash" xmlns:w16se="http://schemas.microsoft.com/office/word/2015/wordml/symex" mc:Ignorable="w14 w15 w16se w16cid w16 w16cex w16sdtdh">
+  <w:font w:name="Symbol">
+    <w:panose1 w:val="05050102010706020507"/>
+    <w:charset w:val="02"/>
+    <w:family w:val="roman"/>
+    <w:pitch w:val="variable"/>
+    <w:sig w:usb0="00000000" w:usb1="10000000" w:usb2="00000000" w:usb3="00000000" w:csb0="80000000" w:csb1="00000000"/>
+  </w:font>
+  <w:font w:name="Times New Roman">
+    <w:panose1 w:val="02020603050405020304"/>
+    <w:charset w:val="CC"/>
+    <w:family w:val="roman"/>
+    <w:pitch w:val="variable"/>
+    <w:sig w:usb0="E0002EFF" w:usb1="C000785B" w:usb2="00000009" w:usb3="00000000" w:csb0="000001FF" w:csb1="00000000"/>
+  </w:font>
+  <w:font w:name="Courier New">
+    <w:panose1 w:val="02070309020205020404"/>
+    <w:charset w:val="CC"/>
+    <w:family w:val="modern"/>
+    <w:pitch w:val="fixed"/>
+    <w:sig w:usb0="E0002EFF" w:usb1="C0007843" w:usb2="00000009" w:usb3="00000000" w:csb0="000001FF" w:csb1="00000000"/>
+  </w:font>
+  <w:font w:name="Wingdings">
+    <w:panose1 w:val="05000000000000000000"/>
+    <w:charset w:val="02"/>
+    <w:family w:val="auto"/>
+    <w:pitch w:val="variable"/>
+    <w:sig w:usb0="00000000" w:usb1="10000000" w:usb2="00000000" w:usb3="00000000" w:csb0="80000000" w:csb1="00000000"/>
+  </w:font>
   <w:font w:name="Calibri">
     <w:panose1 w:val="020F0502020204030204"/>
     <w:charset w:val="CC"/>
@@ -787,13 +1156,6 @@
     <w:panose1 w:val="020B0604020202020204"/>
     <w:charset w:val="CC"/>
     <w:family w:val="swiss"/>
-    <w:pitch w:val="variable"/>
-    <w:sig w:usb0="E0002EFF" w:usb1="C000785B" w:usb2="00000009" w:usb3="00000000" w:csb0="000001FF" w:csb1="00000000"/>
-  </w:font>
-  <w:font w:name="Times New Roman">
-    <w:panose1 w:val="02020603050405020304"/>
-    <w:charset w:val="CC"/>
-    <w:family w:val="roman"/>
     <w:pitch w:val="variable"/>
     <w:sig w:usb0="E0002EFF" w:usb1="C000785B" w:usb2="00000009" w:usb3="00000000" w:csb0="000001FF" w:csb1="00000000"/>
   </w:font>
@@ -821,7 +1183,6 @@
     <w:sig w:usb0="A00002BF" w:usb1="38CF7CFA" w:usb2="00000016" w:usb3="00000000" w:csb0="0004000F" w:csb1="00000000"/>
   </w:font>
   <w:font w:name="DengXian Light">
-    <w:altName w:val="等线 Light"/>
     <w:panose1 w:val="02010600030101010101"/>
     <w:charset w:val="86"/>
     <w:family w:val="auto"/>
@@ -849,14 +1210,20 @@
     <w:rsidRoot w:val="00CD2B9B"/>
     <w:rsid w:val="000975F0"/>
     <w:rsid w:val="00157EFC"/>
+    <w:rsid w:val="00327743"/>
+    <w:rsid w:val="003837E5"/>
+    <w:rsid w:val="003D2CB2"/>
     <w:rsid w:val="004A6372"/>
+    <w:rsid w:val="005116C6"/>
     <w:rsid w:val="008424A7"/>
     <w:rsid w:val="008A2E70"/>
     <w:rsid w:val="008B6791"/>
     <w:rsid w:val="008C79A1"/>
     <w:rsid w:val="008D1BDF"/>
+    <w:rsid w:val="00924E58"/>
     <w:rsid w:val="00AB31B0"/>
     <w:rsid w:val="00AE246A"/>
+    <w:rsid w:val="00C246D6"/>
     <w:rsid w:val="00C42280"/>
     <w:rsid w:val="00CD2B9B"/>
     <w:rsid w:val="00CD3196"/>
@@ -1316,9 +1683,23 @@
     <w:basedOn w:val="DefaultParagraphFont"/>
     <w:uiPriority w:val="99"/>
     <w:semiHidden/>
-    <w:rsid w:val="008A2E70"/>
+    <w:rsid w:val="00C246D6"/>
     <w:rPr>
       <w:color w:val="808080"/>
+    </w:rPr>
+  </w:style>
+  <w:style w:type="paragraph" w:customStyle="1" w:styleId="A3255634330A42CCBB406566B8685966">
+    <w:name w:val="A3255634330A42CCBB406566B8685966"/>
+    <w:rsid w:val="00327743"/>
+    <w:rPr>
+      <w:lang w:val="en-NZ" w:eastAsia="en-NZ"/>
+    </w:rPr>
+  </w:style>
+  <w:style w:type="paragraph" w:customStyle="1" w:styleId="C8C7253BC60047FB9A33159ADE5497E1">
+    <w:name w:val="C8C7253BC60047FB9A33159ADE5497E1"/>
+    <w:rsid w:val="00C246D6"/>
+    <w:rPr>
+      <w:lang w:val="en-NZ" w:eastAsia="en-NZ"/>
     </w:rPr>
   </w:style>
 </w:styles>
@@ -1593,10 +1974,6 @@
 </file>
 
 <file path=customXml/item1.xml><?xml version="1.0" encoding="utf-8"?>
-<b:Sources xmlns:b="http://schemas.openxmlformats.org/officeDocument/2006/bibliography" xmlns="http://schemas.openxmlformats.org/officeDocument/2006/bibliography" SelectedStyle="\APASixthEditionOfficeOnline.xsl" StyleName="APA" Version="6"/>
-</file>
-
-<file path=customXml/item2.xml><?xml version="1.0" encoding="utf-8"?>
 <root>
   <Data>
     <TextContent>Some text...(Edited)</TextContent>
@@ -1632,16 +2009,20 @@
 </root>
 </file>
 
+<file path=customXml/item2.xml><?xml version="1.0" encoding="utf-8"?>
+<b:Sources xmlns:b="http://schemas.openxmlformats.org/officeDocument/2006/bibliography" xmlns="http://schemas.openxmlformats.org/officeDocument/2006/bibliography" SelectedStyle="\APASixthEditionOfficeOnline.xsl" StyleName="APA" Version="6"/>
+</file>
+
 <file path=customXml/itemProps1.xml><?xml version="1.0" encoding="utf-8"?>
+<ds:datastoreItem xmlns:ds="http://schemas.openxmlformats.org/officeDocument/2006/customXml" ds:itemID="{47C0A570-0B63-4AC5-ABBD-47EA1AAE1617}">
+  <ds:schemaRefs/>
+</ds:datastoreItem>
+</file>
+
+<file path=customXml/itemProps2.xml><?xml version="1.0" encoding="utf-8"?>
 <ds:datastoreItem xmlns:ds="http://schemas.openxmlformats.org/officeDocument/2006/customXml" ds:itemID="{B558C87A-AAEE-4EC7-B753-09EB0C2C7AC9}">
   <ds:schemaRefs>
     <ds:schemaRef ds:uri="http://schemas.openxmlformats.org/officeDocument/2006/bibliography"/>
   </ds:schemaRefs>
 </ds:datastoreItem>
-</file>
-
-<file path=customXml/itemProps2.xml><?xml version="1.0" encoding="utf-8"?>
-<ds:datastoreItem xmlns:ds="http://schemas.openxmlformats.org/officeDocument/2006/customXml" ds:itemID="{47C0A570-0B63-4AC5-ABBD-47EA1AAE1617}">
-  <ds:schemaRefs/>
-</ds:datastoreItem>
 </file>
</xml_diff>